<commit_message>
file from end ofJune
</commit_message>
<xml_diff>
--- a/notes/data_checking_20150625.docx
+++ b/notes/data_checking_20150625.docx
@@ -589,67 +589,66 @@
           <w:color w:val="FF0000"/>
         </w:rPr>
       </w:pPr>
+    </w:p>
+    <w:p>
+      <w:pPr>
+        <w:pStyle w:val="ListParagraph"/>
+        <w:numPr>
+          <w:ilvl w:val="0"/>
+          <w:numId w:val="3"/>
+        </w:numPr>
+        <w:rPr>
+          <w:color w:val="FF0000"/>
+        </w:rPr>
+      </w:pPr>
+      <w:r>
+        <w:t>A</w:t>
+      </w:r>
+      <w:r>
+        <w:t xml:space="preserve">cross </w:t>
+      </w:r>
+      <w:r>
+        <w:t xml:space="preserve">most </w:t>
+      </w:r>
+      <w:r>
+        <w:t>species, leaf weight correlates much better with stem weight than with stem diameter. Wondering if it wouldn’t be better to base leaf growth on a regression against stem weight instead of stem diameter.</w:t>
+      </w:r>
+    </w:p>
+    <w:p>
+      <w:pPr>
+        <w:pStyle w:val="ListParagraph"/>
+        <w:rPr>
+          <w:color w:val="FF0000"/>
+        </w:rPr>
+      </w:pPr>
+    </w:p>
+    <w:p>
+      <w:pPr>
+        <w:pStyle w:val="ListParagraph"/>
+        <w:numPr>
+          <w:ilvl w:val="0"/>
+          <w:numId w:val="3"/>
+        </w:numPr>
+      </w:pPr>
+      <w:r>
+        <w:t xml:space="preserve">For PHPH, I have bags with all the “other” stalks for a plant. PHPH plots look decent for RA </w:t>
+      </w:r>
+      <w:proofErr w:type="spellStart"/>
+      <w:r>
+        <w:t>calcs</w:t>
+      </w:r>
+      <w:proofErr w:type="spellEnd"/>
+      <w:r>
+        <w:t xml:space="preserve"> against age – proportional energy, but terrible for any variables plotted against plant size/weight/total reproductive output, because these “other stalks” aren’t accounted for. I </w:t>
+      </w:r>
+      <w:r>
+        <w:lastRenderedPageBreak/>
+        <w:t>think I probably need to include them. This is also apparent looking at the plot of stem weight vs. leaf weight (or against diameter) for all plants – the “biggest” plants are from any of the 3 older sites…</w:t>
+      </w:r>
+    </w:p>
+    <w:p>
       <w:bookmarkStart w:id="0" w:name="_GoBack"/>
       <w:bookmarkEnd w:id="0"/>
-    </w:p>
-    <w:p>
-      <w:pPr>
-        <w:pStyle w:val="ListParagraph"/>
-        <w:numPr>
-          <w:ilvl w:val="0"/>
-          <w:numId w:val="3"/>
-        </w:numPr>
-        <w:rPr>
-          <w:color w:val="FF0000"/>
-        </w:rPr>
-      </w:pPr>
-      <w:r>
-        <w:t>A</w:t>
-      </w:r>
-      <w:r>
-        <w:t xml:space="preserve">cross </w:t>
-      </w:r>
-      <w:r>
-        <w:t xml:space="preserve">most </w:t>
-      </w:r>
-      <w:r>
-        <w:t>species, leaf weight correlates much better with stem weight than with stem diameter. Wondering if it wouldn’t be better to base leaf growth on a regression against stem weight instead of stem diameter.</w:t>
-      </w:r>
-    </w:p>
-    <w:p>
-      <w:pPr>
-        <w:pStyle w:val="ListParagraph"/>
-        <w:rPr>
-          <w:color w:val="FF0000"/>
-        </w:rPr>
-      </w:pPr>
-    </w:p>
-    <w:p>
-      <w:pPr>
-        <w:pStyle w:val="ListParagraph"/>
-        <w:numPr>
-          <w:ilvl w:val="0"/>
-          <w:numId w:val="3"/>
-        </w:numPr>
-      </w:pPr>
-      <w:r>
-        <w:t xml:space="preserve">For PHPH, I have bags with all the “other” stalks for a plant. PHPH plots look decent for RA </w:t>
-      </w:r>
-      <w:proofErr w:type="spellStart"/>
-      <w:r>
-        <w:t>calcs</w:t>
-      </w:r>
-      <w:proofErr w:type="spellEnd"/>
-      <w:r>
-        <w:t xml:space="preserve"> against age – proportional energy, but terrible for any variables plotted against plant size/weight/total reproductive output, because these “other stalks” aren’t accounted for. I </w:t>
-      </w:r>
-      <w:r>
-        <w:lastRenderedPageBreak/>
-        <w:t>think I probably need to include them. This is also apparent looking at the plot of stem weight vs. leaf weight (or against diameter) for all plants – the “biggest” plants are from any of the 3 older sites…</w:t>
-      </w:r>
-    </w:p>
-    <w:p/>
-    <w:p>
       <w:r>
         <w:t>Additional notes for individual species:</w:t>
       </w:r>

</xml_diff>

<commit_message>
checking plots of leaf weight, stem weight, diameter by segment to find typos - proving worthwhile
also discovered that branches with names like 1.2 and 1.1.2 currently not being included in total weights. Found half the problem in Growth.R, but additional problem I can't track down. (Growth2.R is original script.)
</commit_message>
<xml_diff>
--- a/notes/data_checking_20150625.docx
+++ b/notes/data_checking_20150625.docx
@@ -63,6 +63,209 @@
           <w:ilvl w:val="0"/>
           <w:numId w:val="3"/>
         </w:numPr>
+      </w:pPr>
+      <w:r>
+        <w:t>I don’t think some of the segments with names like “1.2” or “1.1.2” are being added in</w:t>
+      </w:r>
+      <w:r>
+        <w:t>. This seems to be a 2-part problem, but I’ve only work out the 2</w:t>
+      </w:r>
+      <w:r>
+        <w:rPr>
+          <w:vertAlign w:val="superscript"/>
+        </w:rPr>
+        <w:t>nd</w:t>
+      </w:r>
+      <w:r>
+        <w:t xml:space="preserve"> issue:</w:t>
+      </w:r>
+    </w:p>
+    <w:p>
+      <w:pPr>
+        <w:pStyle w:val="ListParagraph"/>
+        <w:numPr>
+          <w:ilvl w:val="1"/>
+          <w:numId w:val="3"/>
+        </w:numPr>
+      </w:pPr>
+      <w:r>
+        <w:t>Went to script “</w:t>
+      </w:r>
+      <w:proofErr w:type="spellStart"/>
+      <w:r>
+        <w:t>Growth.R</w:t>
+      </w:r>
+      <w:proofErr w:type="spellEnd"/>
+      <w:r>
+        <w:t>” and ran code “</w:t>
+      </w:r>
+      <w:proofErr w:type="gramStart"/>
+      <w:r>
+        <w:t>unique(</w:t>
+      </w:r>
+      <w:proofErr w:type="spellStart"/>
+      <w:proofErr w:type="gramEnd"/>
+      <w:r>
+        <w:t>HarvestData$segment</w:t>
+      </w:r>
+      <w:proofErr w:type="spellEnd"/>
+      <w:r>
+        <w:t>)”; it returns only the  numeric segments 1 to 8, not the ones like 1.2, etc.</w:t>
+      </w:r>
+      <w:r>
+        <w:t xml:space="preserve"> Haven’t yet found the source of this error</w:t>
+      </w:r>
+    </w:p>
+    <w:p>
+      <w:pPr>
+        <w:pStyle w:val="ListParagraph"/>
+        <w:ind w:left="1440"/>
+      </w:pPr>
+    </w:p>
+    <w:p>
+      <w:pPr>
+        <w:pStyle w:val="ListParagraph"/>
+        <w:numPr>
+          <w:ilvl w:val="1"/>
+          <w:numId w:val="3"/>
+        </w:numPr>
+      </w:pPr>
+      <w:r>
+        <w:t xml:space="preserve">Playing around with </w:t>
+      </w:r>
+      <w:proofErr w:type="spellStart"/>
+      <w:r>
+        <w:t>Growth.R</w:t>
+      </w:r>
+      <w:proofErr w:type="spellEnd"/>
+      <w:r>
+        <w:t xml:space="preserve"> (with original copy saved as Growth</w:t>
+      </w:r>
+      <w:r>
+        <w:t xml:space="preserve">2.R), the second </w:t>
+      </w:r>
+      <w:r>
+        <w:t xml:space="preserve">problem is that for the </w:t>
+      </w:r>
+      <w:r>
+        <w:t>lines like:</w:t>
+      </w:r>
+    </w:p>
+    <w:p>
+      <w:pPr>
+        <w:ind w:left="1080"/>
+        <w:rPr>
+          <w:color w:val="FF0000"/>
+        </w:rPr>
+      </w:pPr>
+      <w:r>
+        <w:rPr>
+          <w:color w:val="FF0000"/>
+        </w:rPr>
+        <w:t>segments[["1"]] &lt;- c(</w:t>
+      </w:r>
+      <w:proofErr w:type="spellStart"/>
+      <w:r>
+        <w:rPr>
+          <w:color w:val="FF0000"/>
+        </w:rPr>
+        <w:t>as.character</w:t>
+      </w:r>
+      <w:proofErr w:type="spellEnd"/>
+      <w:r>
+        <w:rPr>
+          <w:color w:val="FF0000"/>
+        </w:rPr>
+        <w:t>(1:8, "1.2", "1.3", "1.2.1", "1.2.1.1", "1.1.2", "1.1.2.1", "1.1.1.2"))</w:t>
+      </w:r>
+    </w:p>
+    <w:p>
+      <w:pPr>
+        <w:ind w:left="1080"/>
+      </w:pPr>
+      <w:proofErr w:type="gramStart"/>
+      <w:r>
+        <w:t>only</w:t>
+      </w:r>
+      <w:proofErr w:type="gramEnd"/>
+      <w:r>
+        <w:t xml:space="preserve"> the numbers 1 to 8 are being stored as “segment[1]”.</w:t>
+      </w:r>
+    </w:p>
+    <w:p>
+      <w:pPr>
+        <w:ind w:left="1080"/>
+      </w:pPr>
+      <w:r>
+        <w:t>It works correctly when the following code is used:</w:t>
+      </w:r>
+    </w:p>
+    <w:p>
+      <w:pPr>
+        <w:ind w:left="1080"/>
+        <w:rPr>
+          <w:color w:val="FF0000"/>
+        </w:rPr>
+      </w:pPr>
+      <w:r>
+        <w:rPr>
+          <w:color w:val="FF0000"/>
+        </w:rPr>
+        <w:t>segments[["1"]] &lt;- c("1","2","3","4","5","6","7","8", "1.2", "1.3", "1.2.1", "1.2.1.1", "1.1.2", "1.1.2.1", "1.1.1.2")</w:t>
+      </w:r>
+    </w:p>
+    <w:p>
+      <w:pPr>
+        <w:ind w:left="1080"/>
+        <w:rPr>
+          <w:color w:val="000000" w:themeColor="text1"/>
+          <w:highlight w:val="yellow"/>
+        </w:rPr>
+      </w:pPr>
+      <w:r>
+        <w:rPr>
+          <w:color w:val="000000" w:themeColor="text1"/>
+        </w:rPr>
+        <w:t>So I’ve changed the code for the three segment which have a mixture of integer and “character” codes</w:t>
+      </w:r>
+    </w:p>
+    <w:p>
+      <w:pPr>
+        <w:pStyle w:val="ListParagraph"/>
+        <w:rPr>
+          <w:color w:val="FF0000"/>
+        </w:rPr>
+      </w:pPr>
+      <w:r>
+        <w:rPr>
+          <w:color w:val="FF0000"/>
+        </w:rPr>
+        <w:t xml:space="preserve">But there is a second problem that </w:t>
+      </w:r>
+    </w:p>
+    <w:p>
+      <w:pPr>
+        <w:pStyle w:val="ListParagraph"/>
+        <w:rPr>
+          <w:color w:val="FF0000"/>
+        </w:rPr>
+      </w:pPr>
+      <w:bookmarkStart w:id="0" w:name="_GoBack"/>
+      <w:r>
+        <w:rPr>
+          <w:color w:val="FF0000"/>
+        </w:rPr>
+        <w:br/>
+      </w:r>
+      <w:bookmarkEnd w:id="0"/>
+    </w:p>
+    <w:p>
+      <w:pPr>
+        <w:pStyle w:val="ListParagraph"/>
+        <w:numPr>
+          <w:ilvl w:val="0"/>
+          <w:numId w:val="3"/>
+        </w:numPr>
         <w:rPr>
           <w:color w:val="FF0000"/>
         </w:rPr>
@@ -130,7 +333,7 @@
           <w:numId w:val="3"/>
         </w:numPr>
         <w:rPr>
-          <w:color w:val="FF0000"/>
+          <w:color w:val="1F4E79" w:themeColor="accent1" w:themeShade="80"/>
         </w:rPr>
       </w:pPr>
       <w:r>
@@ -139,16 +342,34 @@
         </w:rPr>
         <w:t>COER 334 diameter of two smallest segments is too large</w:t>
       </w:r>
-    </w:p>
-    <w:p>
-      <w:pPr>
-        <w:pStyle w:val="ListParagraph"/>
-        <w:numPr>
-          <w:ilvl w:val="1"/>
-          <w:numId w:val="3"/>
-        </w:numPr>
-        <w:rPr>
-          <w:color w:val="FF0000"/>
+      <w:r>
+        <w:rPr>
+          <w:color w:val="FF0000"/>
+        </w:rPr>
+        <w:t xml:space="preserve"> </w:t>
+      </w:r>
+      <w:r>
+        <w:rPr>
+          <w:color w:val="1F4E79" w:themeColor="accent1" w:themeShade="80"/>
+        </w:rPr>
+        <w:sym w:font="Wingdings" w:char="F0E0"/>
+      </w:r>
+      <w:r>
+        <w:rPr>
+          <w:color w:val="1F4E79" w:themeColor="accent1" w:themeShade="80"/>
+        </w:rPr>
+        <w:t xml:space="preserve"> agree on overall scale, but diameter of all really lightweight segments for COER seem large, probably because leaves sort-of sheath stems when plants very young</w:t>
+      </w:r>
+    </w:p>
+    <w:p>
+      <w:pPr>
+        <w:pStyle w:val="ListParagraph"/>
+        <w:numPr>
+          <w:ilvl w:val="1"/>
+          <w:numId w:val="3"/>
+        </w:numPr>
+        <w:rPr>
+          <w:color w:val="1F4E79" w:themeColor="accent1" w:themeShade="80"/>
         </w:rPr>
       </w:pPr>
       <w:r>
@@ -170,16 +391,34 @@
         </w:rPr>
         <w:t xml:space="preserve"> largest stem segment weight incorrect</w:t>
       </w:r>
-    </w:p>
-    <w:p>
-      <w:pPr>
-        <w:pStyle w:val="ListParagraph"/>
-        <w:numPr>
-          <w:ilvl w:val="1"/>
-          <w:numId w:val="3"/>
-        </w:numPr>
-        <w:rPr>
-          <w:color w:val="FF0000"/>
+      <w:r>
+        <w:rPr>
+          <w:color w:val="FF0000"/>
+        </w:rPr>
+        <w:t xml:space="preserve"> </w:t>
+      </w:r>
+      <w:r>
+        <w:rPr>
+          <w:color w:val="1F4E79" w:themeColor="accent1" w:themeShade="80"/>
+        </w:rPr>
+        <w:sym w:font="Wingdings" w:char="F0E0"/>
+      </w:r>
+      <w:r>
+        <w:rPr>
+          <w:color w:val="1F4E79" w:themeColor="accent1" w:themeShade="80"/>
+        </w:rPr>
+        <w:t xml:space="preserve"> weights for 2 of the stem segments 10x too high – moved decimal point to correct location</w:t>
+      </w:r>
+    </w:p>
+    <w:p>
+      <w:pPr>
+        <w:pStyle w:val="ListParagraph"/>
+        <w:numPr>
+          <w:ilvl w:val="1"/>
+          <w:numId w:val="3"/>
+        </w:numPr>
+        <w:rPr>
+          <w:color w:val="1F4E79" w:themeColor="accent1" w:themeShade="80"/>
         </w:rPr>
       </w:pPr>
       <w:r>
@@ -188,16 +427,28 @@
         </w:rPr>
         <w:t xml:space="preserve">EPMI 307, smallest stem segment diameter is too large </w:t>
       </w:r>
-    </w:p>
-    <w:p>
-      <w:pPr>
-        <w:pStyle w:val="ListParagraph"/>
-        <w:numPr>
-          <w:ilvl w:val="1"/>
-          <w:numId w:val="3"/>
-        </w:numPr>
-        <w:rPr>
-          <w:color w:val="FF0000"/>
+      <w:r>
+        <w:rPr>
+          <w:color w:val="1F4E79" w:themeColor="accent1" w:themeShade="80"/>
+        </w:rPr>
+        <w:sym w:font="Wingdings" w:char="F0E0"/>
+      </w:r>
+      <w:r>
+        <w:rPr>
+          <w:color w:val="1F4E79" w:themeColor="accent1" w:themeShade="80"/>
+        </w:rPr>
+        <w:t xml:space="preserve"> smallest segment likely more .4-.45 mm (.49 quite big for short stems for this species)</w:t>
+      </w:r>
+    </w:p>
+    <w:p>
+      <w:pPr>
+        <w:pStyle w:val="ListParagraph"/>
+        <w:numPr>
+          <w:ilvl w:val="1"/>
+          <w:numId w:val="3"/>
+        </w:numPr>
+        <w:rPr>
+          <w:color w:val="1F4E79" w:themeColor="accent1" w:themeShade="80"/>
         </w:rPr>
       </w:pPr>
       <w:r>
@@ -206,34 +457,88 @@
         </w:rPr>
         <w:t>GRBU_307, segment with diameter ~1.8 should be closer to 4 mm</w:t>
       </w:r>
-    </w:p>
-    <w:p>
-      <w:pPr>
-        <w:pStyle w:val="ListParagraph"/>
-        <w:numPr>
-          <w:ilvl w:val="1"/>
-          <w:numId w:val="3"/>
-        </w:numPr>
-        <w:rPr>
-          <w:color w:val="FF0000"/>
-        </w:rPr>
-      </w:pPr>
-      <w:r>
-        <w:rPr>
-          <w:color w:val="FF0000"/>
-        </w:rPr>
+      <w:r>
+        <w:rPr>
+          <w:color w:val="FF0000"/>
+        </w:rPr>
+        <w:t xml:space="preserve"> </w:t>
+      </w:r>
+      <w:r>
+        <w:rPr>
+          <w:color w:val="1F4E79" w:themeColor="accent1" w:themeShade="80"/>
+        </w:rPr>
+        <w:sym w:font="Wingdings" w:char="F0E0"/>
+      </w:r>
+      <w:r>
+        <w:rPr>
+          <w:color w:val="1F4E79" w:themeColor="accent1" w:themeShade="80"/>
+        </w:rPr>
+        <w:t xml:space="preserve"> </w:t>
+      </w:r>
+      <w:r>
+        <w:rPr>
+          <w:color w:val="1F4E79" w:themeColor="accent1" w:themeShade="80"/>
+        </w:rPr>
+        <w:t>mistyped from plant map; mistake corrected</w:t>
+      </w:r>
+    </w:p>
+    <w:p>
+      <w:pPr>
+        <w:pStyle w:val="ListParagraph"/>
+        <w:numPr>
+          <w:ilvl w:val="1"/>
+          <w:numId w:val="3"/>
+        </w:numPr>
+        <w:rPr>
+          <w:color w:val="1F4E79" w:themeColor="accent1" w:themeShade="80"/>
+          <w:highlight w:val="yellow"/>
+        </w:rPr>
+      </w:pPr>
+      <w:r>
+        <w:rPr>
+          <w:color w:val="FF0000"/>
+        </w:rPr>
+        <w:lastRenderedPageBreak/>
         <w:t>GRSP_009, segment with diameter ~1.8 should be smaller</w:t>
       </w:r>
-    </w:p>
-    <w:p>
-      <w:pPr>
-        <w:pStyle w:val="ListParagraph"/>
-        <w:numPr>
-          <w:ilvl w:val="1"/>
-          <w:numId w:val="3"/>
-        </w:numPr>
-        <w:rPr>
-          <w:color w:val="FF0000"/>
+      <w:r>
+        <w:rPr>
+          <w:color w:val="FF0000"/>
+        </w:rPr>
+        <w:t xml:space="preserve"> </w:t>
+      </w:r>
+      <w:r>
+        <w:rPr>
+          <w:color w:val="1F4E79" w:themeColor="accent1" w:themeShade="80"/>
+          <w:highlight w:val="yellow"/>
+        </w:rPr>
+        <w:sym w:font="Wingdings" w:char="F0E0"/>
+      </w:r>
+      <w:r>
+        <w:rPr>
+          <w:color w:val="1F4E79" w:themeColor="accent1" w:themeShade="80"/>
+          <w:highlight w:val="yellow"/>
+        </w:rPr>
+        <w:t xml:space="preserve"> </w:t>
+      </w:r>
+      <w:r>
+        <w:rPr>
+          <w:color w:val="1F4E79" w:themeColor="accent1" w:themeShade="80"/>
+          <w:highlight w:val="yellow"/>
+        </w:rPr>
+        <w:t>agree it should be smaller; probably ~1.3 based on similar segments on map, but number written on map is 1.8</w:t>
+      </w:r>
+    </w:p>
+    <w:p>
+      <w:pPr>
+        <w:pStyle w:val="ListParagraph"/>
+        <w:numPr>
+          <w:ilvl w:val="1"/>
+          <w:numId w:val="3"/>
+        </w:numPr>
+        <w:rPr>
+          <w:color w:val="1F4E79" w:themeColor="accent1" w:themeShade="80"/>
+          <w:highlight w:val="yellow"/>
         </w:rPr>
       </w:pPr>
       <w:r>
@@ -242,16 +547,47 @@
         </w:rPr>
         <w:t>GRSP_403, segment with diameter ~2.2 should be larger</w:t>
       </w:r>
-    </w:p>
-    <w:p>
-      <w:pPr>
-        <w:pStyle w:val="ListParagraph"/>
-        <w:numPr>
-          <w:ilvl w:val="1"/>
-          <w:numId w:val="3"/>
-        </w:numPr>
-        <w:rPr>
-          <w:color w:val="FF0000"/>
+      <w:r>
+        <w:rPr>
+          <w:color w:val="FF0000"/>
+        </w:rPr>
+        <w:t xml:space="preserve"> </w:t>
+      </w:r>
+      <w:r>
+        <w:rPr>
+          <w:color w:val="1F4E79" w:themeColor="accent1" w:themeShade="80"/>
+        </w:rPr>
+        <w:sym w:font="Wingdings" w:char="F0E0"/>
+      </w:r>
+      <w:r>
+        <w:rPr>
+          <w:color w:val="1F4E79" w:themeColor="accent1" w:themeShade="80"/>
+        </w:rPr>
+        <w:t xml:space="preserve"> </w:t>
+      </w:r>
+      <w:r>
+        <w:rPr>
+          <w:color w:val="1F4E79" w:themeColor="accent1" w:themeShade="80"/>
+        </w:rPr>
+        <w:t>mistyped from plant map; mistake corrected</w:t>
+      </w:r>
+      <w:r>
+        <w:rPr>
+          <w:color w:val="1F4E79" w:themeColor="accent1" w:themeShade="80"/>
+          <w:highlight w:val="yellow"/>
+        </w:rPr>
+        <w:t>; but a second mistake has appeared, which is that segment “1.2” is not currently being added in</w:t>
+      </w:r>
+    </w:p>
+    <w:p>
+      <w:pPr>
+        <w:pStyle w:val="ListParagraph"/>
+        <w:numPr>
+          <w:ilvl w:val="1"/>
+          <w:numId w:val="3"/>
+        </w:numPr>
+        <w:rPr>
+          <w:color w:val="1F4E79" w:themeColor="accent1" w:themeShade="80"/>
         </w:rPr>
       </w:pPr>
       <w:r>
@@ -260,16 +596,28 @@
         </w:rPr>
         <w:t>GRSP_107, fattest segment should be smaller</w:t>
       </w:r>
-    </w:p>
-    <w:p>
-      <w:pPr>
-        <w:pStyle w:val="ListParagraph"/>
-        <w:numPr>
-          <w:ilvl w:val="1"/>
-          <w:numId w:val="3"/>
-        </w:numPr>
-        <w:rPr>
-          <w:color w:val="FF0000"/>
+      <w:r>
+        <w:rPr>
+          <w:color w:val="FF0000"/>
+        </w:rPr>
+        <w:t xml:space="preserve"> </w:t>
+      </w:r>
+      <w:r>
+        <w:rPr>
+          <w:color w:val="1F4E79" w:themeColor="accent1" w:themeShade="80"/>
+        </w:rPr>
+        <w:t>-&gt; IGNORE; looks OK in plots now</w:t>
+      </w:r>
+    </w:p>
+    <w:p>
+      <w:pPr>
+        <w:pStyle w:val="ListParagraph"/>
+        <w:numPr>
+          <w:ilvl w:val="1"/>
+          <w:numId w:val="3"/>
+        </w:numPr>
+        <w:rPr>
+          <w:color w:val="1F4E79" w:themeColor="accent1" w:themeShade="80"/>
         </w:rPr>
       </w:pPr>
       <w:r>
@@ -278,16 +626,40 @@
         </w:rPr>
         <w:t>LEES_904, LEES 907 – skinniest segments should be bit fatter</w:t>
       </w:r>
-    </w:p>
-    <w:p>
-      <w:pPr>
-        <w:pStyle w:val="ListParagraph"/>
-        <w:numPr>
-          <w:ilvl w:val="1"/>
-          <w:numId w:val="3"/>
-        </w:numPr>
-        <w:rPr>
-          <w:color w:val="FF0000"/>
+      <w:r>
+        <w:rPr>
+          <w:color w:val="FF0000"/>
+        </w:rPr>
+        <w:t xml:space="preserve"> </w:t>
+      </w:r>
+      <w:r>
+        <w:rPr>
+          <w:color w:val="1F4E79" w:themeColor="accent1" w:themeShade="80"/>
+        </w:rPr>
+        <w:sym w:font="Wingdings" w:char="F0E0"/>
+      </w:r>
+      <w:r>
+        <w:rPr>
+          <w:color w:val="1F4E79" w:themeColor="accent1" w:themeShade="80"/>
+        </w:rPr>
+        <w:t xml:space="preserve"> numbers on maps look very reasonable</w:t>
+      </w:r>
+      <w:r>
+        <w:rPr>
+          <w:color w:val="1F4E79" w:themeColor="accent1" w:themeShade="80"/>
+        </w:rPr>
+        <w:t xml:space="preserve"> &amp; individual plots also look OK; ignore for now</w:t>
+      </w:r>
+    </w:p>
+    <w:p>
+      <w:pPr>
+        <w:pStyle w:val="ListParagraph"/>
+        <w:numPr>
+          <w:ilvl w:val="1"/>
+          <w:numId w:val="3"/>
+        </w:numPr>
+        <w:rPr>
+          <w:color w:val="000000" w:themeColor="text1"/>
         </w:rPr>
       </w:pPr>
       <w:r>
@@ -296,6 +668,18 @@
         </w:rPr>
         <w:t>PILI 102 – skinniest segment should be smaller</w:t>
       </w:r>
+      <w:r>
+        <w:rPr>
+          <w:color w:val="FF0000"/>
+        </w:rPr>
+        <w:t xml:space="preserve"> -&gt; </w:t>
+      </w:r>
+      <w:r>
+        <w:rPr>
+          <w:color w:val="000000" w:themeColor="text1"/>
+        </w:rPr>
+        <w:t>not a big enough effect to worry about</w:t>
+      </w:r>
     </w:p>
     <w:p>
       <w:pPr>
@@ -314,6 +698,84 @@
         </w:rPr>
         <w:t>PUTU 406 – diameter around 2.2 should be narrower</w:t>
       </w:r>
+      <w:r>
+        <w:rPr>
+          <w:color w:val="FF0000"/>
+        </w:rPr>
+        <w:t xml:space="preserve"> -&gt; </w:t>
+      </w:r>
+      <w:r>
+        <w:rPr>
+          <w:color w:val="1F4E79" w:themeColor="accent1" w:themeShade="80"/>
+        </w:rPr>
+        <w:t>mistyped from plant map; mistake corrected</w:t>
+      </w:r>
+    </w:p>
+    <w:p>
+      <w:pPr>
+        <w:pStyle w:val="ListParagraph"/>
+        <w:numPr>
+          <w:ilvl w:val="1"/>
+          <w:numId w:val="3"/>
+        </w:numPr>
+        <w:rPr>
+          <w:color w:val="FF0000"/>
+        </w:rPr>
+      </w:pPr>
+      <w:r>
+        <w:rPr>
+          <w:color w:val="FF0000"/>
+        </w:rPr>
+        <w:t>PUTU_803, segment 4 -&gt; diameter much too high, but same as plant map</w:t>
+      </w:r>
+    </w:p>
+    <w:p>
+      <w:pPr>
+        <w:pStyle w:val="ListParagraph"/>
+        <w:numPr>
+          <w:ilvl w:val="1"/>
+          <w:numId w:val="3"/>
+        </w:numPr>
+        <w:rPr>
+          <w:color w:val="FF0000"/>
+        </w:rPr>
+      </w:pPr>
+      <w:r>
+        <w:rPr>
+          <w:color w:val="FF0000"/>
+        </w:rPr>
+        <w:t>GRSP_804, smallest segment diameter too big</w:t>
+      </w:r>
+    </w:p>
+    <w:p>
+      <w:pPr>
+        <w:pStyle w:val="ListParagraph"/>
+        <w:numPr>
+          <w:ilvl w:val="1"/>
+          <w:numId w:val="3"/>
+        </w:numPr>
+        <w:rPr>
+          <w:color w:val="FF0000"/>
+        </w:rPr>
+      </w:pPr>
+      <w:r>
+        <w:rPr>
+          <w:color w:val="FF0000"/>
+        </w:rPr>
+        <w:t>GRSP_406, segment 1.1 is too narrow, remeasure</w:t>
+      </w:r>
+    </w:p>
+    <w:p>
+      <w:pPr>
+        <w:pStyle w:val="ListParagraph"/>
+        <w:numPr>
+          <w:ilvl w:val="1"/>
+          <w:numId w:val="3"/>
+        </w:numPr>
+        <w:rPr>
+          <w:color w:val="FF0000"/>
+        </w:rPr>
+      </w:pPr>
     </w:p>
     <w:p>
       <w:pPr>
@@ -356,13 +818,7 @@
         <w:rPr>
           <w:color w:val="FF0000"/>
         </w:rPr>
-        <w:t>BOLE</w:t>
-      </w:r>
-      <w:r>
-        <w:rPr>
-          <w:color w:val="FF0000"/>
-        </w:rPr>
-        <w:t xml:space="preserve"> at age 5 ,7, 9</w:t>
+        <w:t>BOLE at age 5 ,7, 9</w:t>
       </w:r>
     </w:p>
     <w:p>
@@ -639,22 +1095,17 @@
       </w:r>
       <w:proofErr w:type="spellEnd"/>
       <w:r>
-        <w:t xml:space="preserve"> against age – proportional energy, but terrible for any variables plotted against plant size/weight/total reproductive output, because these “other stalks” aren’t accounted for. I </w:t>
-      </w:r>
+        <w:t xml:space="preserve"> against age – proportional energy, but terrible for any variables plotted against plant size/weight/total reproductive output, because these “other stalks” aren’t accounted for. I think I probably need to include them. This is also apparent looking at the plot of stem weight vs. leaf weight (or against diameter) for all plants – the “biggest” plants are from any of the 3 older sites…</w:t>
+      </w:r>
+    </w:p>
+    <w:p>
+      <w:r>
+        <w:t>Additional notes for individual species:</w:t>
+      </w:r>
+    </w:p>
+    <w:p>
       <w:r>
         <w:lastRenderedPageBreak/>
-        <w:t>think I probably need to include them. This is also apparent looking at the plot of stem weight vs. leaf weight (or against diameter) for all plants – the “biggest” plants are from any of the 3 older sites…</w:t>
-      </w:r>
-    </w:p>
-    <w:p>
-      <w:bookmarkStart w:id="0" w:name="_GoBack"/>
-      <w:bookmarkEnd w:id="0"/>
-      <w:r>
-        <w:t>Additional notes for individual species:</w:t>
-      </w:r>
-    </w:p>
-    <w:p>
-      <w:r>
         <w:t>BAER – all plots have high</w:t>
       </w:r>
       <w:r>
@@ -869,13 +1320,7 @@
       </w:r>
       <w:proofErr w:type="spellEnd"/>
       <w:r>
-        <w:t xml:space="preserve"> leaf area with increasing stem weight or diameter</w:t>
-      </w:r>
-      <w:r>
-        <w:t xml:space="preserve">; some younger plants also show </w:t>
-      </w:r>
-      <w:r>
-        <w:t xml:space="preserve">have </w:t>
+        <w:t xml:space="preserve"> leaf area with increasing stem weight or diameter; some younger plants also show have </w:t>
       </w:r>
       <w:proofErr w:type="spellStart"/>
       <w:r>
@@ -883,10 +1328,7 @@
       </w:r>
       <w:proofErr w:type="spellEnd"/>
       <w:r>
-        <w:t xml:space="preserve"> leaf area with increasing stem weight or diameter</w:t>
-      </w:r>
-      <w:r>
-        <w:t xml:space="preserve"> – obvious when you look at the plot across all plant ages</w:t>
+        <w:t xml:space="preserve"> leaf area with increasing stem weight or diameter – obvious when you look at the plot across all plant ages</w:t>
       </w:r>
     </w:p>
     <w:p>

</xml_diff>